<commit_message>
Regenerated as were completely wrong
git-svn-id: svn://127.0.0.1/Core@6882 17c802ae-cbca-534c-9e8e-6d19a4926c45
</commit_message>
<xml_diff>
--- a/trunk/doc/readme_nm_4200_fix56.docx
+++ b/trunk/doc/readme_nm_4200_fix56.docx
@@ -213,7 +213,7 @@
           <w:sz w:val="54"/>
           <w:szCs w:val="54"/>
         </w:rPr>
-        <w:t>Release Notes v4.0.5.4 Fix 76</w:t>
+        <w:t>Release Notes v4.2.0.0 Fix 56</w:t>
       </w:r>
     </w:p>
     <w:p>
@@ -289,7 +289,7 @@
           <w:sz w:val="18"/>
           <w:szCs w:val="18"/>
         </w:rPr>
-        <w:t xml:space="preserve">This document defines the changes made to the Network Manager product for fix release v4.0.5.4 Fix 76 and is specifically targeted at end users.  </w:t>
+        <w:t xml:space="preserve">This document defines the changes made to the Network Manager product for fix release v4.2.0.0 Fix 56 and is specifically targeted at end users.  </w:t>
       </w:r>
     </w:p>
     <w:p>
@@ -543,7 +543,7 @@
                 <w:sz w:val="16"/>
                 <w:szCs w:val="16"/>
               </w:rPr>
-              <w:t>4.0.5.4</w:t>
+              <w:t>4.2.0.0</w:t>
             </w:r>
           </w:p>
         </w:tc>
@@ -635,27 +635,7 @@
                 <w:sz w:val="16"/>
                 <w:szCs w:val="16"/>
               </w:rPr>
-              <w:t xml:space="preserve">Network Manager 4.0.5.4 Fix 76 </w:t>
-            </w:r>
-            <w:proofErr w:type="spellStart"/>
-            <w:r>
-              <w:rPr>
-                <w:rFonts w:ascii="Calibri" w:hAnsi="Calibri" w:cs="Calibri"/>
-                <w:color w:val="000000"/>
-                <w:sz w:val="16"/>
-                <w:szCs w:val="16"/>
-              </w:rPr>
-              <w:t>Patchset</w:t>
-            </w:r>
-            <w:proofErr w:type="spellEnd"/>
-            <w:r>
-              <w:rPr>
-                <w:rFonts w:ascii="Calibri" w:hAnsi="Calibri" w:cs="Calibri"/>
-                <w:color w:val="000000"/>
-                <w:sz w:val="16"/>
-                <w:szCs w:val="16"/>
-              </w:rPr>
-              <w:t>.</w:t>
+              <w:t>Network Manager 4.2.0.0 Fix 56 Patchset.</w:t>
             </w:r>
             <w:r>
               <w:rPr>
@@ -682,44 +662,7 @@
                 <w:sz w:val="16"/>
                 <w:szCs w:val="16"/>
               </w:rPr>
-              <w:t xml:space="preserve">Set </w:t>
-            </w:r>
-            <w:r>
-              <w:rPr>
-                <w:rFonts w:ascii="Calibri" w:hAnsi="Calibri" w:cs="Calibri"/>
-                <w:color w:val="000000"/>
-                <w:sz w:val="16"/>
-                <w:szCs w:val="16"/>
-              </w:rPr>
-              <w:t>flags</w:t>
-            </w:r>
-            <w:r>
-              <w:rPr>
-                <w:rFonts w:ascii="Calibri" w:hAnsi="Calibri" w:cs="Calibri"/>
-                <w:color w:val="000000"/>
-                <w:sz w:val="16"/>
-                <w:szCs w:val="16"/>
-              </w:rPr>
-              <w:t xml:space="preserve"> to ensure the same </w:t>
-            </w:r>
-            <w:r>
-              <w:rPr>
-                <w:rFonts w:ascii="Calibri" w:hAnsi="Calibri" w:cs="Calibri"/>
-                <w:color w:val="000000"/>
-                <w:sz w:val="16"/>
-                <w:szCs w:val="16"/>
-                <w:lang w:val="en-GB"/>
-              </w:rPr>
-              <w:t>behaviour</w:t>
-            </w:r>
-            <w:r>
-              <w:rPr>
-                <w:rFonts w:ascii="Calibri" w:hAnsi="Calibri" w:cs="Calibri"/>
-                <w:color w:val="000000"/>
-                <w:sz w:val="16"/>
-                <w:szCs w:val="16"/>
-              </w:rPr>
-              <w:t xml:space="preserve"> when loading CSV files as when using the batch interface loader </w:t>
+              <w:t xml:space="preserve">Nm3gaz_qry changes to fix problems in PBI Query where no network found </w:t>
             </w:r>
           </w:p>
         </w:tc>
@@ -894,7 +837,7 @@
                 <w:sz w:val="16"/>
                 <w:szCs w:val="16"/>
               </w:rPr>
-              <w:t>Unzip nm_4054_fix76.zip to a staging folder.</w:t>
+              <w:t>Unzip nm_4200_fix56.zip to a staging folder.</w:t>
             </w:r>
             <w:r>
               <w:rPr>
@@ -939,7 +882,7 @@
                 <w:sz w:val="16"/>
                 <w:szCs w:val="16"/>
               </w:rPr>
-              <w:t>At the prompt type "START nm_4054_fix76.sql" and press return.</w:t>
+              <w:t>At the prompt type "START nm_4200_fix56.sql" and press return.</w:t>
             </w:r>
             <w:r>
               <w:rPr>
@@ -1552,7 +1495,7 @@
                 <w:sz w:val="16"/>
                 <w:szCs w:val="16"/>
               </w:rPr>
-              <w:t>log_nm_4054_fix76.sql</w:t>
+              <w:t>log_nm_4200_fix56.sql</w:t>
             </w:r>
           </w:p>
         </w:tc>
@@ -1641,7 +1584,7 @@
                 <w:sz w:val="16"/>
                 <w:szCs w:val="16"/>
               </w:rPr>
-              <w:t>nm3mapcapture_ins_inv.pkw</w:t>
+              <w:t>nm3gaz_qry.pkw</w:t>
             </w:r>
           </w:p>
         </w:tc>
@@ -1679,7 +1622,7 @@
                 <w:sz w:val="16"/>
                 <w:szCs w:val="16"/>
               </w:rPr>
-              <w:t>2.5.1.1</w:t>
+              <w:t>2.3.1.2</w:t>
             </w:r>
           </w:p>
         </w:tc>
@@ -1730,7 +1673,7 @@
                 <w:sz w:val="16"/>
                 <w:szCs w:val="16"/>
               </w:rPr>
-              <w:t>nm_4054_fix76.sql</w:t>
+              <w:t>nm_4200_fix56.sql</w:t>
             </w:r>
           </w:p>
         </w:tc>
@@ -1879,27 +1822,7 @@
           <w:sz w:val="18"/>
           <w:szCs w:val="18"/>
         </w:rPr>
-        <w:t xml:space="preserve">This chapter </w:t>
-      </w:r>
-      <w:proofErr w:type="spellStart"/>
-      <w:r>
-        <w:rPr>
-          <w:rFonts w:ascii="Arial" w:hAnsi="Arial" w:cs="Arial"/>
-          <w:color w:val="000000"/>
-          <w:sz w:val="18"/>
-          <w:szCs w:val="18"/>
-        </w:rPr>
-        <w:t>summarises</w:t>
-      </w:r>
-      <w:proofErr w:type="spellEnd"/>
-      <w:r>
-        <w:rPr>
-          <w:rFonts w:ascii="Arial" w:hAnsi="Arial" w:cs="Arial"/>
-          <w:color w:val="000000"/>
-          <w:sz w:val="18"/>
-          <w:szCs w:val="18"/>
-        </w:rPr>
-        <w:t xml:space="preserve"> all software changes that have been made in this release. </w:t>
+        <w:t xml:space="preserve">This chapter summarises all software changes that have been made in this release. </w:t>
       </w:r>
     </w:p>
     <w:p>
@@ -2341,7 +2264,7 @@
                 <w:sz w:val="16"/>
                 <w:szCs w:val="16"/>
               </w:rPr>
-              <w:t>0111859</w:t>
+              <w:t>0111785</w:t>
             </w:r>
           </w:p>
         </w:tc>
@@ -2379,34 +2302,7 @@
                 <w:sz w:val="16"/>
                 <w:szCs w:val="16"/>
               </w:rPr>
-              <w:t xml:space="preserve">Using this fix allows the loading of </w:t>
-            </w:r>
-            <w:r>
-              <w:rPr>
-                <w:rFonts w:ascii="Calibri" w:hAnsi="Calibri" w:cs="Calibri"/>
-                <w:color w:val="000000"/>
-                <w:sz w:val="16"/>
-                <w:szCs w:val="16"/>
-              </w:rPr>
-              <w:t>hierarchies</w:t>
-            </w:r>
-            <w:r>
-              <w:rPr>
-                <w:rFonts w:ascii="Calibri" w:hAnsi="Calibri" w:cs="Calibri"/>
-                <w:color w:val="000000"/>
-                <w:sz w:val="16"/>
-                <w:szCs w:val="16"/>
-              </w:rPr>
-              <w:t xml:space="preserve"> of assets to complete when using the CSV loader. Flags that were currently set only during the batch loading are now configured inside the nm3mapcapture_ins_inv.ins_inv procedure so that subordinate metadat</w:t>
-            </w:r>
-            <w:r>
-              <w:rPr>
-                <w:rFonts w:ascii="Calibri" w:hAnsi="Calibri" w:cs="Calibri"/>
-                <w:color w:val="000000"/>
-                <w:sz w:val="16"/>
-                <w:szCs w:val="16"/>
-              </w:rPr>
-              <w:t>a is properly handled.</w:t>
+              <w:t>This fix repairs the problem with using PBI queries which executed to give no results with an error suggesting that no network obeying the criteria could be found</w:t>
             </w:r>
           </w:p>
         </w:tc>
@@ -2444,7 +2340,7 @@
                 <w:sz w:val="16"/>
                 <w:szCs w:val="16"/>
               </w:rPr>
-              <w:t>8001314953</w:t>
+              <w:t>8001274633</w:t>
             </w:r>
           </w:p>
         </w:tc>
@@ -8603,7 +8499,7 @@
     <w:uiPriority w:val="99"/>
     <w:semiHidden/>
     <w:unhideWhenUsed/>
-    <w:rsid w:val="00A34C8E"/>
+    <w:rsid w:val="00E3181C"/>
     <w:pPr>
       <w:tabs>
         <w:tab w:val="center" w:pos="4680"/>
@@ -8617,7 +8513,7 @@
     <w:link w:val="Header"/>
     <w:uiPriority w:val="99"/>
     <w:semiHidden/>
-    <w:rsid w:val="00A34C8E"/>
+    <w:rsid w:val="00E3181C"/>
   </w:style>
   <w:style w:type="paragraph" w:styleId="Footer">
     <w:name w:val="footer"/>
@@ -8626,7 +8522,7 @@
     <w:uiPriority w:val="99"/>
     <w:semiHidden/>
     <w:unhideWhenUsed/>
-    <w:rsid w:val="00A34C8E"/>
+    <w:rsid w:val="00E3181C"/>
     <w:pPr>
       <w:tabs>
         <w:tab w:val="center" w:pos="4680"/>
@@ -8640,7 +8536,7 @@
     <w:link w:val="Footer"/>
     <w:uiPriority w:val="99"/>
     <w:semiHidden/>
-    <w:rsid w:val="00A34C8E"/>
+    <w:rsid w:val="00E3181C"/>
   </w:style>
 </w:styles>
 </file>

</xml_diff>

<commit_message>
Another package added to fix
git-svn-id: svn://127.0.0.1/Core@6896 17c802ae-cbca-534c-9e8e-6d19a4926c45
</commit_message>
<xml_diff>
--- a/trunk/doc/readme_nm_4200_fix56.docx
+++ b/trunk/doc/readme_nm_4200_fix56.docx
@@ -457,14 +457,6 @@
         <w:gridCol w:w="6662"/>
       </w:tblGrid>
       <w:tr>
-        <w:tblPrEx>
-          <w:tblCellMar>
-            <w:top w:w="0" w:type="dxa"/>
-            <w:left w:w="0" w:type="dxa"/>
-            <w:bottom w:w="0" w:type="dxa"/>
-            <w:right w:w="0" w:type="dxa"/>
-          </w:tblCellMar>
-        </w:tblPrEx>
         <w:trPr>
           <w:cantSplit/>
           <w:tblHeader/>
@@ -549,14 +541,6 @@
         </w:tc>
       </w:tr>
       <w:tr>
-        <w:tblPrEx>
-          <w:tblCellMar>
-            <w:top w:w="0" w:type="dxa"/>
-            <w:left w:w="0" w:type="dxa"/>
-            <w:bottom w:w="0" w:type="dxa"/>
-            <w:right w:w="0" w:type="dxa"/>
-          </w:tblCellMar>
-        </w:tblPrEx>
         <w:trPr>
           <w:cantSplit/>
           <w:tblHeader/>
@@ -635,7 +619,27 @@
                 <w:sz w:val="16"/>
                 <w:szCs w:val="16"/>
               </w:rPr>
-              <w:t>Network Manager 4.2.0.0 Fix 56 Patchset.</w:t>
+              <w:t xml:space="preserve">Network Manager 4.2.0.0 Fix 56 </w:t>
+            </w:r>
+            <w:proofErr w:type="spellStart"/>
+            <w:r>
+              <w:rPr>
+                <w:rFonts w:ascii="Calibri" w:hAnsi="Calibri" w:cs="Calibri"/>
+                <w:color w:val="000000"/>
+                <w:sz w:val="16"/>
+                <w:szCs w:val="16"/>
+              </w:rPr>
+              <w:t>Patchset</w:t>
+            </w:r>
+            <w:proofErr w:type="spellEnd"/>
+            <w:r>
+              <w:rPr>
+                <w:rFonts w:ascii="Calibri" w:hAnsi="Calibri" w:cs="Calibri"/>
+                <w:color w:val="000000"/>
+                <w:sz w:val="16"/>
+                <w:szCs w:val="16"/>
+              </w:rPr>
+              <w:t>.</w:t>
             </w:r>
             <w:r>
               <w:rPr>
@@ -668,14 +672,6 @@
         </w:tc>
       </w:tr>
       <w:tr>
-        <w:tblPrEx>
-          <w:tblCellMar>
-            <w:top w:w="0" w:type="dxa"/>
-            <w:left w:w="0" w:type="dxa"/>
-            <w:bottom w:w="0" w:type="dxa"/>
-            <w:right w:w="0" w:type="dxa"/>
-          </w:tblCellMar>
-        </w:tblPrEx>
         <w:trPr>
           <w:cantSplit/>
           <w:tblHeader/>
@@ -751,14 +747,6 @@
         </w:tc>
       </w:tr>
       <w:tr>
-        <w:tblPrEx>
-          <w:tblCellMar>
-            <w:top w:w="0" w:type="dxa"/>
-            <w:left w:w="0" w:type="dxa"/>
-            <w:bottom w:w="0" w:type="dxa"/>
-            <w:right w:w="0" w:type="dxa"/>
-          </w:tblCellMar>
-        </w:tblPrEx>
         <w:trPr>
           <w:cantSplit/>
           <w:tblHeader/>
@@ -915,14 +903,6 @@
         </w:tc>
       </w:tr>
       <w:tr>
-        <w:tblPrEx>
-          <w:tblCellMar>
-            <w:top w:w="0" w:type="dxa"/>
-            <w:left w:w="0" w:type="dxa"/>
-            <w:bottom w:w="0" w:type="dxa"/>
-            <w:right w:w="0" w:type="dxa"/>
-          </w:tblCellMar>
-        </w:tblPrEx>
         <w:trPr>
           <w:cantSplit/>
           <w:tblHeader/>
@@ -1007,14 +987,6 @@
         </w:tc>
       </w:tr>
       <w:tr>
-        <w:tblPrEx>
-          <w:tblCellMar>
-            <w:top w:w="0" w:type="dxa"/>
-            <w:left w:w="0" w:type="dxa"/>
-            <w:bottom w:w="0" w:type="dxa"/>
-            <w:right w:w="0" w:type="dxa"/>
-          </w:tblCellMar>
-        </w:tblPrEx>
         <w:trPr>
           <w:cantSplit/>
           <w:tblHeader/>
@@ -1099,14 +1071,6 @@
         </w:tc>
       </w:tr>
       <w:tr>
-        <w:tblPrEx>
-          <w:tblCellMar>
-            <w:top w:w="0" w:type="dxa"/>
-            <w:left w:w="0" w:type="dxa"/>
-            <w:bottom w:w="0" w:type="dxa"/>
-            <w:right w:w="0" w:type="dxa"/>
-          </w:tblCellMar>
-        </w:tblPrEx>
         <w:trPr>
           <w:cantSplit/>
           <w:tblHeader/>
@@ -1191,14 +1155,6 @@
         </w:tc>
       </w:tr>
       <w:tr>
-        <w:tblPrEx>
-          <w:tblCellMar>
-            <w:top w:w="0" w:type="dxa"/>
-            <w:left w:w="0" w:type="dxa"/>
-            <w:bottom w:w="0" w:type="dxa"/>
-            <w:right w:w="0" w:type="dxa"/>
-          </w:tblCellMar>
-        </w:tblPrEx>
         <w:trPr>
           <w:cantSplit/>
           <w:tblHeader/>
@@ -1356,14 +1312,6 @@
         <w:gridCol w:w="1275"/>
       </w:tblGrid>
       <w:tr>
-        <w:tblPrEx>
-          <w:tblCellMar>
-            <w:top w:w="0" w:type="dxa"/>
-            <w:left w:w="0" w:type="dxa"/>
-            <w:bottom w:w="0" w:type="dxa"/>
-            <w:right w:w="0" w:type="dxa"/>
-          </w:tblCellMar>
-        </w:tblPrEx>
         <w:trPr>
           <w:cantSplit/>
           <w:tblHeader/>
@@ -1450,14 +1398,6 @@
         </w:tc>
       </w:tr>
       <w:tr>
-        <w:tblPrEx>
-          <w:tblCellMar>
-            <w:top w:w="0" w:type="dxa"/>
-            <w:left w:w="0" w:type="dxa"/>
-            <w:bottom w:w="0" w:type="dxa"/>
-            <w:right w:w="0" w:type="dxa"/>
-          </w:tblCellMar>
-        </w:tblPrEx>
         <w:trPr>
           <w:cantSplit/>
         </w:trPr>
@@ -1539,14 +1479,87 @@
         </w:tc>
       </w:tr>
       <w:tr>
-        <w:tblPrEx>
-          <w:tblCellMar>
-            <w:top w:w="0" w:type="dxa"/>
-            <w:left w:w="0" w:type="dxa"/>
-            <w:bottom w:w="0" w:type="dxa"/>
-            <w:right w:w="0" w:type="dxa"/>
-          </w:tblCellMar>
-        </w:tblPrEx>
+        <w:trPr>
+          <w:cantSplit/>
+        </w:trPr>
+        <w:tc>
+          <w:tcPr>
+            <w:tcW w:w="3261" w:type="dxa"/>
+            <w:tcBorders>
+              <w:top w:val="single" w:sz="6" w:space="0" w:color="BFBFBF"/>
+              <w:left w:val="single" w:sz="4" w:space="0" w:color="BFBFBF"/>
+              <w:bottom w:val="single" w:sz="4" w:space="0" w:color="BFBFBF"/>
+              <w:right w:val="single" w:sz="6" w:space="0" w:color="BFBFBF"/>
+            </w:tcBorders>
+            <w:shd w:val="clear" w:color="auto" w:fill="FFFFFF"/>
+          </w:tcPr>
+          <w:p>
+            <w:pPr>
+              <w:keepLines/>
+              <w:widowControl w:val="0"/>
+              <w:autoSpaceDE w:val="0"/>
+              <w:autoSpaceDN w:val="0"/>
+              <w:adjustRightInd w:val="0"/>
+              <w:spacing w:after="0" w:line="240" w:lineRule="auto"/>
+              <w:ind w:left="108" w:right="107"/>
+              <w:rPr>
+                <w:rFonts w:ascii="Calibri" w:hAnsi="Calibri" w:cs="Calibri"/>
+                <w:color w:val="000000"/>
+                <w:sz w:val="16"/>
+                <w:szCs w:val="16"/>
+              </w:rPr>
+            </w:pPr>
+            <w:r>
+              <w:rPr>
+                <w:rFonts w:ascii="Calibri" w:hAnsi="Calibri" w:cs="Calibri"/>
+                <w:color w:val="000000"/>
+                <w:sz w:val="16"/>
+                <w:szCs w:val="16"/>
+              </w:rPr>
+              <w:t>nm3extent.pkw</w:t>
+            </w:r>
+          </w:p>
+        </w:tc>
+        <w:tc>
+          <w:tcPr>
+            <w:tcW w:w="1275" w:type="dxa"/>
+            <w:tcBorders>
+              <w:top w:val="single" w:sz="6" w:space="0" w:color="BFBFBF"/>
+              <w:left w:val="single" w:sz="6" w:space="0" w:color="BFBFBF"/>
+              <w:bottom w:val="single" w:sz="4" w:space="0" w:color="BFBFBF"/>
+              <w:right w:val="single" w:sz="4" w:space="0" w:color="BFBFBF"/>
+            </w:tcBorders>
+            <w:shd w:val="clear" w:color="auto" w:fill="FFFFFF"/>
+          </w:tcPr>
+          <w:p>
+            <w:pPr>
+              <w:keepLines/>
+              <w:widowControl w:val="0"/>
+              <w:autoSpaceDE w:val="0"/>
+              <w:autoSpaceDN w:val="0"/>
+              <w:adjustRightInd w:val="0"/>
+              <w:spacing w:after="0" w:line="240" w:lineRule="auto"/>
+              <w:ind w:left="109" w:right="92"/>
+              <w:rPr>
+                <w:rFonts w:ascii="Calibri" w:hAnsi="Calibri" w:cs="Calibri"/>
+                <w:color w:val="000000"/>
+                <w:sz w:val="16"/>
+                <w:szCs w:val="16"/>
+              </w:rPr>
+            </w:pPr>
+            <w:r>
+              <w:rPr>
+                <w:rFonts w:ascii="Calibri" w:hAnsi="Calibri" w:cs="Calibri"/>
+                <w:color w:val="000000"/>
+                <w:sz w:val="16"/>
+                <w:szCs w:val="16"/>
+              </w:rPr>
+              <w:t>2.3.1.2</w:t>
+            </w:r>
+          </w:p>
+        </w:tc>
+      </w:tr>
+      <w:tr>
         <w:trPr>
           <w:cantSplit/>
         </w:trPr>
@@ -1628,14 +1641,6 @@
         </w:tc>
       </w:tr>
       <w:tr>
-        <w:tblPrEx>
-          <w:tblCellMar>
-            <w:top w:w="0" w:type="dxa"/>
-            <w:left w:w="0" w:type="dxa"/>
-            <w:bottom w:w="0" w:type="dxa"/>
-            <w:right w:w="0" w:type="dxa"/>
-          </w:tblCellMar>
-        </w:tblPrEx>
         <w:trPr>
           <w:cantSplit/>
         </w:trPr>
@@ -1711,7 +1716,16 @@
                 <w:sz w:val="16"/>
                 <w:szCs w:val="16"/>
               </w:rPr>
-              <w:t>3.0</w:t>
+              <w:t>3.</w:t>
+            </w:r>
+            <w:r>
+              <w:rPr>
+                <w:rFonts w:ascii="Calibri" w:hAnsi="Calibri" w:cs="Calibri"/>
+                <w:color w:val="000000"/>
+                <w:sz w:val="16"/>
+                <w:szCs w:val="16"/>
+              </w:rPr>
+              <w:t>1</w:t>
             </w:r>
           </w:p>
         </w:tc>
@@ -1822,7 +1836,27 @@
           <w:sz w:val="18"/>
           <w:szCs w:val="18"/>
         </w:rPr>
-        <w:t xml:space="preserve">This chapter summarises all software changes that have been made in this release. </w:t>
+        <w:t xml:space="preserve">This chapter </w:t>
+      </w:r>
+      <w:proofErr w:type="spellStart"/>
+      <w:r>
+        <w:rPr>
+          <w:rFonts w:ascii="Arial" w:hAnsi="Arial" w:cs="Arial"/>
+          <w:color w:val="000000"/>
+          <w:sz w:val="18"/>
+          <w:szCs w:val="18"/>
+        </w:rPr>
+        <w:t>summarises</w:t>
+      </w:r>
+      <w:proofErr w:type="spellEnd"/>
+      <w:r>
+        <w:rPr>
+          <w:rFonts w:ascii="Arial" w:hAnsi="Arial" w:cs="Arial"/>
+          <w:color w:val="000000"/>
+          <w:sz w:val="18"/>
+          <w:szCs w:val="18"/>
+        </w:rPr>
+        <w:t xml:space="preserve"> all software changes that have been made in this release. </w:t>
       </w:r>
     </w:p>
     <w:p>
@@ -2029,14 +2063,6 @@
         <w:gridCol w:w="1134"/>
       </w:tblGrid>
       <w:tr>
-        <w:tblPrEx>
-          <w:tblCellMar>
-            <w:top w:w="0" w:type="dxa"/>
-            <w:left w:w="0" w:type="dxa"/>
-            <w:bottom w:w="0" w:type="dxa"/>
-            <w:right w:w="0" w:type="dxa"/>
-          </w:tblCellMar>
-        </w:tblPrEx>
         <w:trPr>
           <w:cantSplit/>
           <w:tblHeader/>
@@ -2219,14 +2245,6 @@
         </w:tc>
       </w:tr>
       <w:tr>
-        <w:tblPrEx>
-          <w:tblCellMar>
-            <w:top w:w="0" w:type="dxa"/>
-            <w:left w:w="0" w:type="dxa"/>
-            <w:bottom w:w="0" w:type="dxa"/>
-            <w:right w:w="0" w:type="dxa"/>
-          </w:tblCellMar>
-        </w:tblPrEx>
         <w:trPr>
           <w:cantSplit/>
         </w:trPr>
@@ -2281,28 +2299,27 @@
           </w:tcPr>
           <w:p>
             <w:pPr>
-              <w:keepLines/>
-              <w:widowControl w:val="0"/>
-              <w:autoSpaceDE w:val="0"/>
-              <w:autoSpaceDN w:val="0"/>
-              <w:adjustRightInd w:val="0"/>
-              <w:spacing w:after="0" w:line="240" w:lineRule="auto"/>
-              <w:ind w:left="122" w:right="76"/>
-              <w:rPr>
-                <w:rFonts w:ascii="Arial" w:hAnsi="Arial" w:cs="Arial"/>
-                <w:color w:val="000000"/>
-                <w:sz w:val="18"/>
-                <w:szCs w:val="18"/>
-              </w:rPr>
+              <w:pStyle w:val="c49"/>
             </w:pPr>
             <w:r>
               <w:rPr>
-                <w:rFonts w:ascii="Calibri" w:hAnsi="Calibri" w:cs="Calibri"/>
-                <w:color w:val="000000"/>
-                <w:sz w:val="16"/>
-                <w:szCs w:val="16"/>
+                <w:rStyle w:val="c291"/>
               </w:rPr>
-              <w:t>This fix repairs the problem with using PBI queries which executed to give no results with an error suggesting that no network obeying the criteria could be found</w:t>
+              <w:t xml:space="preserve">This fix repairs the problem with using PBI queries which executed to give no results with an error suggesting that </w:t>
+            </w:r>
+            <w:proofErr w:type="gramStart"/>
+            <w:r>
+              <w:rPr>
+                <w:rStyle w:val="c291"/>
+              </w:rPr>
+              <w:t>no</w:t>
+            </w:r>
+            <w:proofErr w:type="gramEnd"/>
+            <w:r>
+              <w:rPr>
+                <w:rStyle w:val="c291"/>
+              </w:rPr>
+              <w:t xml:space="preserve"> network obeying the criteria could be found. Also, PBI queries returned incorrect results in some cases where a network extent over which the query was executed was smaller than the coverage of the asset.</w:t>
             </w:r>
           </w:p>
         </w:tc>
@@ -2428,16 +2445,7 @@
         <w:sz w:val="14"/>
         <w:szCs w:val="14"/>
       </w:rPr>
-      <w:t>©</w:t>
-    </w:r>
-    <w:r>
-      <w:rPr>
-        <w:rFonts w:ascii="Arial" w:hAnsi="Arial" w:cs="Arial"/>
-        <w:color w:val="000000"/>
-        <w:sz w:val="14"/>
-        <w:szCs w:val="14"/>
-      </w:rPr>
-      <w:t xml:space="preserve"> </w:t>
+      <w:t xml:space="preserve">© </w:t>
     </w:r>
     <w:r>
       <w:rPr>
@@ -8463,6 +8471,7 @@
   <w:style w:type="paragraph" w:default="1" w:styleId="Normal">
     <w:name w:val="Normal"/>
     <w:qFormat/>
+    <w:rsid w:val="00D85F1F"/>
   </w:style>
   <w:style w:type="character" w:default="1" w:styleId="DefaultParagraphFont">
     <w:name w:val="Default Paragraph Font"/>
@@ -8537,6 +8546,31 @@
     <w:uiPriority w:val="99"/>
     <w:semiHidden/>
     <w:rsid w:val="00E3181C"/>
+  </w:style>
+  <w:style w:type="paragraph" w:customStyle="1" w:styleId="c49">
+    <w:name w:val="c49"/>
+    <w:basedOn w:val="Normal"/>
+    <w:rsid w:val="009836D2"/>
+    <w:pPr>
+      <w:spacing w:after="0" w:line="185" w:lineRule="atLeast"/>
+      <w:ind w:left="122" w:right="76"/>
+    </w:pPr>
+    <w:rPr>
+      <w:rFonts w:ascii="Times New Roman" w:eastAsia="Times New Roman" w:hAnsi="Times New Roman" w:cs="Times New Roman"/>
+      <w:sz w:val="24"/>
+      <w:szCs w:val="24"/>
+    </w:rPr>
+  </w:style>
+  <w:style w:type="character" w:customStyle="1" w:styleId="c291">
+    <w:name w:val="c291"/>
+    <w:basedOn w:val="DefaultParagraphFont"/>
+    <w:rsid w:val="009836D2"/>
+    <w:rPr>
+      <w:rFonts w:ascii="Calibri" w:hAnsi="Calibri" w:cs="Calibri" w:hint="default"/>
+      <w:color w:val="000000"/>
+      <w:sz w:val="16"/>
+      <w:szCs w:val="16"/>
+    </w:rPr>
   </w:style>
 </w:styles>
 </file>

</xml_diff>